<commit_message>
added visual acuity file
</commit_message>
<xml_diff>
--- a/KOGW-PM-KNP - Edge Detection I.docx
+++ b/KOGW-PM-KNP - Edge Detection I.docx
@@ -139,7 +139,7 @@
         <w:rPr>
           <w:i/>
           <w:color w:val="0000FF"/>
-          <w:shd w:fill="auto" w:val="clear"/>
+          <w:shd w:fill="FFFFFF" w:val="clear"/>
         </w:rPr>
         <w:t>[2] Plotting the various blurred images (input image/ Gaussian filter/ Gaussian-blurred output/ edge-detected output)</w:t>
       </w:r>
@@ -151,10 +151,7 @@
         <w:jc w:val="center"/>
       </w:pPr>
       <w:r>
-        <w:rPr>
-          <w:color w:val="0000FF"/>
-          <w:shd w:fill="auto" w:val="clear"/>
-        </w:rPr>
+        <w:rPr/>
         <w:drawing>
           <wp:anchor allowOverlap="1" behindDoc="0" distB="0" distL="0" distR="0" distT="0" layoutInCell="1" locked="0" relativeHeight="0" simplePos="0">
             <wp:simplePos x="0" y="0"/>
@@ -162,7 +159,7 @@
               <wp:posOffset>0</wp:posOffset>
             </wp:positionH>
             <wp:positionV relativeFrom="line">
-              <wp:posOffset>0</wp:posOffset>
+              <wp:posOffset>43180</wp:posOffset>
             </wp:positionV>
             <wp:extent cx="5731510" cy="1437640"/>
             <wp:effectExtent b="0" l="0" r="0" t="0"/>
@@ -219,7 +216,7 @@
         <w:rPr>
           <w:i/>
           <w:color w:val="0000FF"/>
-          <w:shd w:fill="auto" w:val="clear"/>
+          <w:shd w:fill="FFFFFF" w:val="clear"/>
         </w:rPr>
         <w:t>[1] Low-pass filter.</w:t>
       </w:r>
@@ -233,7 +230,7 @@
         <w:rPr>
           <w:i/>
           <w:color w:val="0000FF"/>
-          <w:shd w:fill="auto" w:val="clear"/>
+          <w:shd w:fill="FFFFFF" w:val="clear"/>
         </w:rPr>
         <w:t>[1] Subtract the low-pass filtered image from the original image.</w:t>
       </w:r>
@@ -247,7 +244,7 @@
         <w:rPr>
           <w:i/>
           <w:color w:val="0000FF"/>
-          <w:shd w:fill="auto" w:val="clear"/>
+          <w:shd w:fill="FFFFFF" w:val="clear"/>
         </w:rPr>
         <w:t>[1] Roughly an edge-detected image plotted, low quality (far-right above plot).</w:t>
       </w:r>
@@ -325,10 +322,10 @@
           <wp:anchor allowOverlap="1" behindDoc="0" distB="0" distL="0" distR="0" distT="0" layoutInCell="1" locked="0" relativeHeight="0" simplePos="0">
             <wp:simplePos x="0" y="0"/>
             <wp:positionH relativeFrom="character">
-              <wp:posOffset>1317625</wp:posOffset>
+              <wp:posOffset>1178560</wp:posOffset>
             </wp:positionH>
             <wp:positionV relativeFrom="line">
-              <wp:posOffset>226695</wp:posOffset>
+              <wp:posOffset>-226695</wp:posOffset>
             </wp:positionV>
             <wp:extent cx="3044190" cy="2313940"/>
             <wp:effectExtent b="0" l="0" r="0" t="0"/>
@@ -382,9 +379,7 @@
         <w:jc w:val="center"/>
       </w:pPr>
       <w:r>
-        <w:rPr>
-          <w:color w:val="0000FF"/>
-        </w:rPr>
+        <w:rPr/>
       </w:r>
     </w:p>
     <w:p>
@@ -684,28 +679,15 @@
         <w:pStyle w:val="style0"/>
       </w:pPr>
       <w:r>
-        <w:rPr>
-          <w:b/>
-          <w:color w:val="FF0000"/>
-        </w:rPr>
-      </w:r>
-    </w:p>
-    <w:p>
-      <w:pPr>
-        <w:pStyle w:val="style0"/>
-      </w:pPr>
-      <w:r>
-        <w:rPr>
-          <w:b/>
-        </w:rPr>
+        <w:rPr/>
         <w:drawing>
           <wp:anchor allowOverlap="1" behindDoc="0" distB="0" distL="0" distR="0" distT="0" layoutInCell="1" locked="0" relativeHeight="0" simplePos="0">
             <wp:simplePos x="0" y="0"/>
-            <wp:positionH relativeFrom="column">
-              <wp:posOffset>1016000</wp:posOffset>
+            <wp:positionH relativeFrom="character">
+              <wp:posOffset>818515</wp:posOffset>
             </wp:positionH>
-            <wp:positionV relativeFrom="paragraph">
-              <wp:posOffset>213360</wp:posOffset>
+            <wp:positionV relativeFrom="line">
+              <wp:posOffset>146050</wp:posOffset>
             </wp:positionV>
             <wp:extent cx="4232910" cy="1838960"/>
             <wp:effectExtent b="0" l="0" r="0" t="0"/>
@@ -756,6 +738,14 @@
     <w:p>
       <w:pPr>
         <w:pStyle w:val="style0"/>
+      </w:pPr>
+      <w:r>
+        <w:rPr/>
+      </w:r>
+    </w:p>
+    <w:p>
+      <w:pPr>
+        <w:pStyle w:val="style0"/>
         <w:numPr>
           <w:ilvl w:val="0"/>
           <w:numId w:val="2"/>
@@ -766,7 +756,7 @@
         <w:rPr>
           <w:b/>
         </w:rPr>
-        <w:t>Take the derivative of a Gaussian filter with it's scaling and normalization constants set to zero [1], as below. Plot these filters and convolve these differentiated Gaussians with an input image[1].</w:t>
+        <w:t>Take the derivative of a Gaussian filter with it's scaling and normalization constants set to zero [1], as below. Plot these filters and convolve these differentiated Gaussians with an input image[1]. The using two different sigma values created a difference of derivative Gaussian filter [1].</w:t>
       </w:r>
     </w:p>
     <w:p>
@@ -969,9 +959,7 @@
         <w:t xml:space="preserve">  </w:t>
       </w:r>
       <w:r>
-        <w:rPr>
-          <w:color w:val="0000FF"/>
-        </w:rPr>
+        <w:rPr/>
       </w:r>
       <m:oMath xmlns:m="http://schemas.openxmlformats.org/officeDocument/2006/math">
         <m:r>
@@ -1296,9 +1284,7 @@
         <w:jc w:val="left"/>
       </w:pPr>
       <w:r>
-        <w:rPr>
-          <w:color w:val="0000FF"/>
-        </w:rPr>
+        <w:rPr/>
       </w:r>
     </w:p>
     <w:p>
@@ -1333,9 +1319,7 @@
         <w:ind w:hanging="360" w:left="720" w:right="0"/>
       </w:pPr>
       <w:r>
-        <w:rPr>
-          <w:b/>
-        </w:rPr>
+        <w:rPr/>
       </w:r>
     </w:p>
     <w:p>
@@ -1400,11 +1384,21 @@
         <w:ind w:hanging="360" w:left="720" w:right="0"/>
       </w:pPr>
       <w:r>
+        <w:rPr/>
+      </w:r>
+    </w:p>
+    <w:p>
+      <w:pPr>
+        <w:pStyle w:val="style0"/>
+        <w:ind w:hanging="360" w:left="720" w:right="0"/>
+      </w:pPr>
+      <w:r>
         <w:rPr>
           <w:b w:val="false"/>
           <w:bCs w:val="false"/>
           <w:color w:val="0000FF"/>
         </w:rPr>
+        <w:t>[1] Early stage visual processing.</w:t>
       </w:r>
     </w:p>
     <w:p>
@@ -1413,12 +1407,7 @@
         <w:ind w:hanging="360" w:left="720" w:right="0"/>
       </w:pPr>
       <w:r>
-        <w:rPr>
-          <w:b w:val="false"/>
-          <w:bCs w:val="false"/>
-          <w:color w:val="0000FF"/>
-        </w:rPr>
-        <w:t>[1] Early stage visual processing.</w:t>
+        <w:rPr/>
       </w:r>
     </w:p>
     <w:p>
@@ -1427,11 +1416,7 @@
         <w:ind w:hanging="360" w:left="720" w:right="0"/>
       </w:pPr>
       <w:r>
-        <w:rPr>
-          <w:b w:val="false"/>
-          <w:bCs w:val="false"/>
-          <w:color w:val="0000FF"/>
-        </w:rPr>
+        <w:rPr/>
       </w:r>
     </w:p>
     <w:p>
@@ -1440,24 +1425,7 @@
         <w:ind w:hanging="360" w:left="720" w:right="0"/>
       </w:pPr>
       <w:r>
-        <w:rPr>
-          <w:b w:val="false"/>
-          <w:bCs w:val="false"/>
-          <w:color w:val="0000FF"/>
-        </w:rPr>
-      </w:r>
-    </w:p>
-    <w:p>
-      <w:pPr>
-        <w:pStyle w:val="style0"/>
-        <w:ind w:hanging="360" w:left="720" w:right="0"/>
-      </w:pPr>
-      <w:r>
-        <w:rPr>
-          <w:b w:val="false"/>
-          <w:bCs w:val="false"/>
-          <w:color w:val="0000FF"/>
-        </w:rPr>
+        <w:rPr/>
       </w:r>
     </w:p>
     <w:p>
@@ -1521,7 +1489,7 @@
       <w:pgNumType w:fmt="decimal"/>
       <w:formProt w:val="false"/>
       <w:textDirection w:val="lrTb"/>
-      <w:docGrid w:charSpace="8192" w:linePitch="260" w:type="default"/>
+      <w:docGrid w:charSpace="12288" w:linePitch="280" w:type="default"/>
     </w:sectPr>
   </w:body>
 </w:document>
@@ -1532,7 +1500,7 @@
   <w:p>
     <w:pPr>
       <w:pStyle w:val="style0"/>
-      <w:spacing w:line="326" w:lineRule="auto"/>
+      <w:spacing w:line="324" w:lineRule="auto"/>
       <w:jc w:val="center"/>
     </w:pPr>
     <w:r>
@@ -1784,133 +1752,11 @@
       </w:rPr>
     </w:lvl>
   </w:abstractNum>
-  <w:abstractNum w:abstractNumId="3">
-    <w:lvl w:ilvl="0">
-      <w:start w:val="1"/>
-      <w:numFmt w:val="decimal"/>
-      <w:lvlText w:val="%1."/>
-      <w:lvlJc w:val="left"/>
-      <w:pPr>
-        <w:tabs>
-          <w:tab w:pos="720" w:val="num"/>
-        </w:tabs>
-        <w:ind w:hanging="360" w:left="720"/>
-      </w:pPr>
-      <w:rPr/>
-    </w:lvl>
-    <w:lvl w:ilvl="1">
-      <w:start w:val="1"/>
-      <w:numFmt w:val="decimal"/>
-      <w:lvlText w:val="%2."/>
-      <w:lvlJc w:val="left"/>
-      <w:pPr>
-        <w:tabs>
-          <w:tab w:pos="1080" w:val="num"/>
-        </w:tabs>
-        <w:ind w:hanging="360" w:left="1080"/>
-      </w:pPr>
-      <w:rPr/>
-    </w:lvl>
-    <w:lvl w:ilvl="2">
-      <w:start w:val="1"/>
-      <w:numFmt w:val="decimal"/>
-      <w:lvlText w:val="%3."/>
-      <w:lvlJc w:val="left"/>
-      <w:pPr>
-        <w:tabs>
-          <w:tab w:pos="1440" w:val="num"/>
-        </w:tabs>
-        <w:ind w:hanging="360" w:left="1440"/>
-      </w:pPr>
-      <w:rPr/>
-    </w:lvl>
-    <w:lvl w:ilvl="3">
-      <w:start w:val="1"/>
-      <w:numFmt w:val="decimal"/>
-      <w:lvlText w:val="%4."/>
-      <w:lvlJc w:val="left"/>
-      <w:pPr>
-        <w:tabs>
-          <w:tab w:pos="1800" w:val="num"/>
-        </w:tabs>
-        <w:ind w:hanging="360" w:left="1800"/>
-      </w:pPr>
-      <w:rPr/>
-    </w:lvl>
-    <w:lvl w:ilvl="4">
-      <w:start w:val="1"/>
-      <w:numFmt w:val="decimal"/>
-      <w:lvlText w:val="%5."/>
-      <w:lvlJc w:val="left"/>
-      <w:pPr>
-        <w:tabs>
-          <w:tab w:pos="2160" w:val="num"/>
-        </w:tabs>
-        <w:ind w:hanging="360" w:left="2160"/>
-      </w:pPr>
-      <w:rPr/>
-    </w:lvl>
-    <w:lvl w:ilvl="5">
-      <w:start w:val="1"/>
-      <w:numFmt w:val="decimal"/>
-      <w:lvlText w:val="%6."/>
-      <w:lvlJc w:val="left"/>
-      <w:pPr>
-        <w:tabs>
-          <w:tab w:pos="2520" w:val="num"/>
-        </w:tabs>
-        <w:ind w:hanging="360" w:left="2520"/>
-      </w:pPr>
-      <w:rPr/>
-    </w:lvl>
-    <w:lvl w:ilvl="6">
-      <w:start w:val="1"/>
-      <w:numFmt w:val="decimal"/>
-      <w:lvlText w:val="%7."/>
-      <w:lvlJc w:val="left"/>
-      <w:pPr>
-        <w:tabs>
-          <w:tab w:pos="2880" w:val="num"/>
-        </w:tabs>
-        <w:ind w:hanging="360" w:left="2880"/>
-      </w:pPr>
-      <w:rPr/>
-    </w:lvl>
-    <w:lvl w:ilvl="7">
-      <w:start w:val="1"/>
-      <w:numFmt w:val="decimal"/>
-      <w:lvlText w:val="%8."/>
-      <w:lvlJc w:val="left"/>
-      <w:pPr>
-        <w:tabs>
-          <w:tab w:pos="3240" w:val="num"/>
-        </w:tabs>
-        <w:ind w:hanging="360" w:left="3240"/>
-      </w:pPr>
-      <w:rPr/>
-    </w:lvl>
-    <w:lvl w:ilvl="8">
-      <w:start w:val="1"/>
-      <w:numFmt w:val="decimal"/>
-      <w:lvlText w:val="%9."/>
-      <w:lvlJc w:val="left"/>
-      <w:pPr>
-        <w:tabs>
-          <w:tab w:pos="3600" w:val="num"/>
-        </w:tabs>
-        <w:ind w:hanging="360" w:left="3600"/>
-      </w:pPr>
-      <w:rPr/>
-    </w:lvl>
-  </w:abstractNum>
   <w:num w:numId="1">
     <w:abstractNumId w:val="1"/>
   </w:num>
   <w:num w:numId="2">
     <w:abstractNumId w:val="2"/>
-  </w:num>
-  <w:num w:numId="3">
-    <w:abstractNumId w:val="3"/>
   </w:num>
 </w:numbering>
 </file>
@@ -1928,9 +1774,7 @@
         <w:tab w:leader="none" w:pos="720" w:val="left"/>
       </w:tabs>
       <w:suppressAutoHyphens w:val="true"/>
-      <w:kinsoku w:val="true"/>
-      <w:overflowPunct w:val="true"/>
-      <w:autoSpaceDE w:val="true"/>
+      <w:overflowPunct w:val="false"/>
       <w:spacing w:after="0" w:before="0" w:line="276" w:lineRule="auto"/>
       <w:ind w:hanging="0" w:left="0" w:right="0"/>
       <w:jc w:val="left"/>
@@ -1955,23 +1799,27 @@
   </w:style>
   <w:style w:styleId="style1" w:type="paragraph">
     <w:name w:val="Heading 1"/>
+    <w:basedOn w:val="style19"/>
     <w:next w:val="style20"/>
     <w:pPr>
       <w:keepNext/>
       <w:keepLines/>
       <w:widowControl w:val="false"/>
+      <w:numPr>
+        <w:ilvl w:val="0"/>
+        <w:numId w:val="1"/>
+      </w:numPr>
       <w:tabs>
         <w:tab w:leader="none" w:pos="709" w:val="left"/>
       </w:tabs>
       <w:suppressAutoHyphens w:val="true"/>
-      <w:kinsoku w:val="true"/>
-      <w:overflowPunct w:val="true"/>
-      <w:autoSpaceDE w:val="true"/>
+      <w:overflowPunct w:val="false"/>
       <w:spacing w:after="120" w:before="400" w:line="100" w:lineRule="atLeast"/>
+      <w:outlineLvl w:val="0"/>
     </w:pPr>
     <w:rPr>
       <w:rFonts w:ascii="Liberation Serif" w:cs="FreeSans" w:eastAsia="Droid Sans" w:hAnsi="Liberation Serif"/>
-      <w:color w:val="auto"/>
+      <w:color w:val="00000A"/>
       <w:sz w:val="40"/>
       <w:szCs w:val="40"/>
       <w:lang w:bidi="hi-IN" w:eastAsia="zh-CN" w:val="en-US"/>
@@ -1979,6 +1827,7 @@
   </w:style>
   <w:style w:styleId="style2" w:type="paragraph">
     <w:name w:val="Heading 2"/>
+    <w:basedOn w:val="style19"/>
     <w:next w:val="style20"/>
     <w:pPr>
       <w:keepNext/>
@@ -1992,16 +1841,14 @@
         <w:tab w:leader="none" w:pos="709" w:val="left"/>
       </w:tabs>
       <w:suppressAutoHyphens w:val="true"/>
-      <w:kinsoku w:val="true"/>
-      <w:overflowPunct w:val="true"/>
-      <w:autoSpaceDE w:val="true"/>
+      <w:overflowPunct w:val="false"/>
       <w:spacing w:after="120" w:before="360" w:line="100" w:lineRule="atLeast"/>
       <w:outlineLvl w:val="1"/>
     </w:pPr>
     <w:rPr>
       <w:rFonts w:ascii="Liberation Serif" w:cs="FreeSans" w:eastAsia="Droid Sans" w:hAnsi="Liberation Serif"/>
       <w:b w:val="false"/>
-      <w:color w:val="auto"/>
+      <w:color w:val="00000A"/>
       <w:sz w:val="32"/>
       <w:szCs w:val="32"/>
       <w:lang w:bidi="hi-IN" w:eastAsia="zh-CN" w:val="en-US"/>
@@ -2009,6 +1856,7 @@
   </w:style>
   <w:style w:styleId="style3" w:type="paragraph">
     <w:name w:val="Heading 3"/>
+    <w:basedOn w:val="style19"/>
     <w:next w:val="style20"/>
     <w:pPr>
       <w:keepNext/>
@@ -2022,9 +1870,7 @@
         <w:tab w:leader="none" w:pos="709" w:val="left"/>
       </w:tabs>
       <w:suppressAutoHyphens w:val="true"/>
-      <w:kinsoku w:val="true"/>
-      <w:overflowPunct w:val="true"/>
-      <w:autoSpaceDE w:val="true"/>
+      <w:overflowPunct w:val="false"/>
       <w:spacing w:after="80" w:before="320" w:line="100" w:lineRule="atLeast"/>
       <w:outlineLvl w:val="2"/>
     </w:pPr>
@@ -2039,6 +1885,7 @@
   </w:style>
   <w:style w:styleId="style4" w:type="paragraph">
     <w:name w:val="Heading 4"/>
+    <w:basedOn w:val="style19"/>
     <w:next w:val="style20"/>
     <w:pPr>
       <w:keepNext/>
@@ -2052,9 +1899,7 @@
         <w:tab w:leader="none" w:pos="709" w:val="left"/>
       </w:tabs>
       <w:suppressAutoHyphens w:val="true"/>
-      <w:kinsoku w:val="true"/>
-      <w:overflowPunct w:val="true"/>
-      <w:autoSpaceDE w:val="true"/>
+      <w:overflowPunct w:val="false"/>
       <w:spacing w:after="80" w:before="280" w:line="100" w:lineRule="atLeast"/>
       <w:outlineLvl w:val="3"/>
     </w:pPr>
@@ -2068,6 +1913,7 @@
   </w:style>
   <w:style w:styleId="style5" w:type="paragraph">
     <w:name w:val="Heading 5"/>
+    <w:basedOn w:val="style19"/>
     <w:next w:val="style20"/>
     <w:pPr>
       <w:keepNext/>
@@ -2081,9 +1927,7 @@
         <w:tab w:leader="none" w:pos="709" w:val="left"/>
       </w:tabs>
       <w:suppressAutoHyphens w:val="true"/>
-      <w:kinsoku w:val="true"/>
-      <w:overflowPunct w:val="true"/>
-      <w:autoSpaceDE w:val="true"/>
+      <w:overflowPunct w:val="false"/>
       <w:spacing w:after="80" w:before="240" w:line="100" w:lineRule="atLeast"/>
       <w:outlineLvl w:val="4"/>
     </w:pPr>
@@ -2097,6 +1941,7 @@
   </w:style>
   <w:style w:styleId="style6" w:type="paragraph">
     <w:name w:val="Heading 6"/>
+    <w:basedOn w:val="style19"/>
     <w:next w:val="style20"/>
     <w:pPr>
       <w:keepNext/>
@@ -2110,9 +1955,7 @@
         <w:tab w:leader="none" w:pos="709" w:val="left"/>
       </w:tabs>
       <w:suppressAutoHyphens w:val="true"/>
-      <w:kinsoku w:val="true"/>
-      <w:overflowPunct w:val="true"/>
-      <w:autoSpaceDE w:val="true"/>
+      <w:overflowPunct w:val="false"/>
       <w:spacing w:after="80" w:before="240" w:line="100" w:lineRule="atLeast"/>
       <w:outlineLvl w:val="5"/>
     </w:pPr>
@@ -2140,15 +1983,17 @@
     </w:rPr>
   </w:style>
   <w:style w:styleId="style17" w:type="character">
-    <w:name w:val="Numbering Symbols"/>
+    <w:name w:val="Bullets"/>
     <w:next w:val="style17"/>
-    <w:rPr/>
+    <w:rPr>
+      <w:rFonts w:ascii="OpenSymbol" w:cs="OpenSymbol" w:eastAsia="OpenSymbol" w:hAnsi="OpenSymbol"/>
+    </w:rPr>
   </w:style>
   <w:style w:styleId="style18" w:type="character">
-    <w:name w:val="Bullets"/>
+    <w:name w:val="ListLabel 3"/>
     <w:next w:val="style18"/>
     <w:rPr>
-      <w:rFonts w:ascii="OpenSymbol" w:cs="OpenSymbol" w:eastAsia="OpenSymbol" w:hAnsi="OpenSymbol"/>
+      <w:u w:val="none"/>
     </w:rPr>
   </w:style>
   <w:style w:styleId="style19" w:type="paragraph">
@@ -2221,9 +2066,7 @@
         <w:tab w:leader="none" w:pos="720" w:val="left"/>
       </w:tabs>
       <w:suppressAutoHyphens w:val="true"/>
-      <w:kinsoku w:val="true"/>
-      <w:overflowPunct w:val="true"/>
-      <w:autoSpaceDE w:val="true"/>
+      <w:overflowPunct w:val="false"/>
       <w:spacing w:after="0" w:before="0" w:line="276" w:lineRule="auto"/>
       <w:ind w:hanging="0" w:left="0" w:right="0"/>
       <w:jc w:val="left"/>

</xml_diff>